<commit_message>
Fixed more tutorial 2
</commit_message>
<xml_diff>
--- a/ch2-word-processing/ex/tutorial2.docx
+++ b/ch2-word-processing/ex/tutorial2.docx
@@ -3,77 +3,108 @@
 <w:document xmlns:wpc="http://schemas.microsoft.com/office/word/2010/wordprocessingCanvas" xmlns:cx="http://schemas.microsoft.com/office/drawing/2014/chartex" xmlns:cx1="http://schemas.microsoft.com/office/drawing/2015/9/8/chartex" xmlns:cx2="http://schemas.microsoft.com/office/drawing/2015/10/21/chartex" xmlns:cx3="http://schemas.microsoft.com/office/drawing/2016/5/9/chartex" xmlns:cx4="http://schemas.microsoft.com/office/drawing/2016/5/10/chartex" xmlns:cx5="http://schemas.microsoft.com/office/drawing/2016/5/11/chartex" xmlns:cx6="http://schemas.microsoft.com/office/drawing/2016/5/12/chartex" xmlns:cx7="http://schemas.microsoft.com/office/drawing/2016/5/13/chartex" xmlns:cx8="http://schemas.microsoft.com/office/drawing/2016/5/14/chartex" xmlns:mc="http://schemas.openxmlformats.org/markup-compatibility/2006" xmlns:aink="http://schemas.microsoft.com/office/drawing/2016/ink" xmlns:am3d="http://schemas.microsoft.com/office/drawing/2017/model3d" xmlns:o="urn:schemas-microsoft-com:office:office" xmlns:r="http://schemas.openxmlformats.org/officeDocument/2006/relationships" xmlns:m="http://schemas.openxmlformats.org/officeDocument/2006/math" xmlns:v="urn:schemas-microsoft-com:vml" xmlns:wp14="http://schemas.microsoft.com/office/word/2010/wordprocessingDrawing" xmlns:wp="http://schemas.openxmlformats.org/drawingml/2006/wordprocessingDrawing" xmlns:w10="urn:schemas-microsoft-com:office:word" xmlns:w="http://schemas.openxmlformats.org/wordprocessingml/2006/main" xmlns:w14="http://schemas.microsoft.com/office/word/2010/wordml" xmlns:w15="http://schemas.microsoft.com/office/word/2012/wordml" xmlns:w16cid="http://schemas.microsoft.com/office/word/2016/wordml/cid" xmlns:w16se="http://schemas.microsoft.com/office/word/2015/wordml/symex" xmlns:wpg="http://schemas.microsoft.com/office/word/2010/wordprocessingGroup" xmlns:wpi="http://schemas.microsoft.com/office/word/2010/wordprocessingInk" xmlns:wne="http://schemas.microsoft.com/office/word/2006/wordml" xmlns:wps="http://schemas.microsoft.com/office/word/2010/wordprocessingShape" mc:Ignorable="w14 w15 w16se w16cid wp14">
   <w:body>
     <w:p>
-      <w:r>
-        <w:t>1212 elm St.</w:t>
-      </w:r>
-    </w:p>
-    <w:p>
-      <w:r>
-        <w:t>Bemidji, MN 56601</w:t>
-      </w:r>
-    </w:p>
-    <w:p>
-      <w:r>
-        <w:t>June 27, 2017</w:t>
-      </w:r>
-    </w:p>
-    <w:p>
-      <w:r>
-        <w:t>Jasper Gemstone</w:t>
-      </w:r>
-    </w:p>
-    <w:p>
-      <w:r>
-        <w:t>310 Pillsbury Drive SE</w:t>
-      </w:r>
-    </w:p>
-    <w:p>
-      <w:r>
-        <w:t>Minneapolis, MN 55455-0231</w:t>
-      </w:r>
-    </w:p>
-    <w:p>
-      <w:r>
-        <w:t>Dear Dr. Gemstone,</w:t>
-      </w:r>
-    </w:p>
-    <w:p>
-      <w:r>
-        <w:t xml:space="preserve">Thank you for taking the time to </w:t>
-      </w:r>
-      <w:r>
-        <w:t>respond</w:t>
-      </w:r>
-      <w:r>
-        <w:t xml:space="preserve"> to my question. Enclosed is an image of the stone I found on my hike a couple weeks ago. I </w:t>
-      </w:r>
-      <w:r>
-        <w:t>believe</w:t>
-      </w:r>
-      <w:r>
-        <w:t xml:space="preserve"> it is a meteorite, but my friends don't agree. </w:t>
-      </w:r>
-      <w:r>
-        <w:t>So,</w:t>
-      </w:r>
-      <w:r>
-        <w:t xml:space="preserve"> I wanted to ask someone more </w:t>
-      </w:r>
-      <w:r>
-        <w:t>knowledgeable</w:t>
-      </w:r>
-      <w:r>
-        <w:t xml:space="preserve"> about the subject.</w:t>
-      </w:r>
-      <w:r>
-        <w:t xml:space="preserve"> I know there is only a small chance that it is a meteorite, but I wanted to make sure.</w:t>
-      </w:r>
+      <w:pPr>
+        <w:spacing w:after="0"/>
+      </w:pPr>
       <w:bookmarkStart w:id="0" w:name="_GoBack"/>
       <w:bookmarkEnd w:id="0"/>
+      <w:r>
+        <w:t>1212 elm St.</w:t>
+      </w:r>
+    </w:p>
+    <w:p>
+      <w:r>
+        <w:t>Bemidji, MN 56601</w:t>
+      </w:r>
+    </w:p>
+    <w:p>
+      <w:r>
+        <w:t>June 27, 2017</w:t>
+      </w:r>
+    </w:p>
+    <w:p>
+      <w:pPr>
+        <w:spacing w:after="0"/>
+      </w:pPr>
+      <w:r>
+        <w:t>Jasper Gemstone</w:t>
+      </w:r>
+    </w:p>
+    <w:p>
+      <w:pPr>
+        <w:spacing w:after="0"/>
+      </w:pPr>
+      <w:r>
+        <w:t>310 Pillsbury Drive SE</w:t>
+      </w:r>
+    </w:p>
+    <w:p>
+      <w:r>
+        <w:t>Minneapolis, MN 55455-0231</w:t>
+      </w:r>
+    </w:p>
+    <w:p>
+      <w:r>
+        <w:t>Dear Dr. Gemstone,</w:t>
+      </w:r>
+    </w:p>
+    <w:p>
+      <w:r>
+        <w:t xml:space="preserve">Thank you for taking the time to </w:t>
+      </w:r>
+      <w:r>
+        <w:t>respond</w:t>
+      </w:r>
+      <w:r>
+        <w:t xml:space="preserve"> to my question. Enclosed is an image of the stone I found on my hike a couple weeks ago. I </w:t>
+      </w:r>
+      <w:r>
+        <w:t>believe</w:t>
+      </w:r>
+      <w:r>
+        <w:t xml:space="preserve"> it is a meteorite, but my friends don't agree. </w:t>
+      </w:r>
+      <w:r>
+        <w:t>So,</w:t>
+      </w:r>
+      <w:r>
+        <w:t xml:space="preserve"> I wanted to ask someone more </w:t>
+      </w:r>
+      <w:r>
+        <w:t>knowledgeable</w:t>
+      </w:r>
+      <w:r>
+        <w:t xml:space="preserve"> about the subject.</w:t>
+      </w:r>
+      <w:r>
+        <w:t xml:space="preserve"> I know there is only a small chance that it is a meteorite, but I wanted to make sure.</w:t>
+      </w:r>
+    </w:p>
+    <w:p>
+      <w:r>
+        <w:t xml:space="preserve">I understand that you are very busy and I appreciate you taking the time to verify this for me. If you have any questions, feel free to contact me at </w:t>
+      </w:r>
+      <w:r>
+        <w:t>eric@email.com</w:t>
+      </w:r>
+      <w:r>
+        <w:t>.</w:t>
+      </w:r>
+    </w:p>
+    <w:p>
+      <w:r>
+        <w:t>Sincerely,</w:t>
+      </w:r>
+    </w:p>
+    <w:p/>
+    <w:p>
+      <w:r>
+        <w:t>Eric Kuha</w:t>
+      </w:r>
     </w:p>
     <w:sectPr>
       <w:pgSz w:w="12240" w:h="15840"/>
-      <w:pgMar w:top="1440" w:right="1440" w:bottom="1440" w:left="1440" w:header="720" w:footer="720" w:gutter="0"/>
+      <w:pgMar w:top="4320" w:right="1440" w:bottom="1440" w:left="1440" w:header="720" w:footer="720" w:gutter="0"/>
       <w:cols w:space="720"/>
       <w:docGrid w:linePitch="360"/>
     </w:sectPr>
@@ -506,6 +537,29 @@
     <w:semiHidden/>
     <w:unhideWhenUsed/>
   </w:style>
+  <w:style w:type="character" w:styleId="Hyperlink">
+    <w:name w:val="Hyperlink"/>
+    <w:basedOn w:val="DefaultParagraphFont"/>
+    <w:uiPriority w:val="99"/>
+    <w:unhideWhenUsed/>
+    <w:rsid w:val="004D03D8"/>
+    <w:rPr>
+      <w:color w:val="0563C1" w:themeColor="hyperlink"/>
+      <w:u w:val="single"/>
+    </w:rPr>
+  </w:style>
+  <w:style w:type="character" w:styleId="UnresolvedMention">
+    <w:name w:val="Unresolved Mention"/>
+    <w:basedOn w:val="DefaultParagraphFont"/>
+    <w:uiPriority w:val="99"/>
+    <w:semiHidden/>
+    <w:unhideWhenUsed/>
+    <w:rsid w:val="004D03D8"/>
+    <w:rPr>
+      <w:color w:val="808080"/>
+      <w:shd w:val="clear" w:color="auto" w:fill="E6E6E6"/>
+    </w:rPr>
+  </w:style>
 </w:styles>
 </file>
 

</xml_diff>